<commit_message>
:pencil: improve archive files
</commit_message>
<xml_diff>
--- a/计科专业毕设所需归档文件/1 毕业设计材料-总封皮.docx
+++ b/计科专业毕设所需归档文件/1 毕业设计材料-总封皮.docx
@@ -1,6 +1,6 @@
 
 <file path=word/document.xml><?xml version="1.0" encoding="utf-8"?>
-<w:document xmlns:wpc="http://schemas.microsoft.com/office/word/2010/wordprocessingCanvas" xmlns:cx="http://schemas.microsoft.com/office/drawing/2014/chartex" xmlns:cx1="http://schemas.microsoft.com/office/drawing/2015/9/8/chartex" xmlns:cx2="http://schemas.microsoft.com/office/drawing/2015/10/21/chartex" xmlns:cx3="http://schemas.microsoft.com/office/drawing/2016/5/9/chartex" xmlns:cx4="http://schemas.microsoft.com/office/drawing/2016/5/10/chartex" xmlns:cx5="http://schemas.microsoft.com/office/drawing/2016/5/11/chartex" xmlns:cx6="http://schemas.microsoft.com/office/drawing/2016/5/12/chartex" xmlns:cx7="http://schemas.microsoft.com/office/drawing/2016/5/13/chartex" xmlns:cx8="http://schemas.microsoft.com/office/drawing/2016/5/14/chartex" xmlns:mc="http://schemas.openxmlformats.org/markup-compatibility/2006" xmlns:aink="http://schemas.microsoft.com/office/drawing/2016/ink" xmlns:am3d="http://schemas.microsoft.com/office/drawing/2017/model3d" xmlns:o="urn:schemas-microsoft-com:office:office" xmlns:oel="http://schemas.microsoft.com/office/2019/extlst" xmlns:r="http://schemas.openxmlformats.org/officeDocument/2006/relationships" xmlns:m="http://schemas.openxmlformats.org/officeDocument/2006/math" xmlns:v="urn:schemas-microsoft-com:vml" xmlns:wp14="http://schemas.microsoft.com/office/word/2010/wordprocessingDrawing" xmlns:wp="http://schemas.openxmlformats.org/drawingml/2006/wordprocessingDrawing" xmlns:w10="urn:schemas-microsoft-com:office:word" xmlns:w="http://schemas.openxmlformats.org/wordprocessingml/2006/main" xmlns:w14="http://schemas.microsoft.com/office/word/2010/wordml" xmlns:w15="http://schemas.microsoft.com/office/word/2012/wordml" xmlns:w16cex="http://schemas.microsoft.com/office/word/2018/wordml/cex" xmlns:w16cid="http://schemas.microsoft.com/office/word/2016/wordml/cid" xmlns:w16="http://schemas.microsoft.com/office/word/2018/wordml" xmlns:w16sdtdh="http://schemas.microsoft.com/office/word/2020/wordml/sdtdatahash" xmlns:w16se="http://schemas.microsoft.com/office/word/2015/wordml/symex" xmlns:wpg="http://schemas.microsoft.com/office/word/2010/wordprocessingGroup" xmlns:wpi="http://schemas.microsoft.com/office/word/2010/wordprocessingInk" xmlns:wne="http://schemas.microsoft.com/office/word/2006/wordml" xmlns:wps="http://schemas.microsoft.com/office/word/2010/wordprocessingShape" mc:Ignorable="w14 w15 w16se w16cid w16 w16cex w16sdtdh wp14">
+<w:document xmlns:wpc="http://schemas.microsoft.com/office/word/2010/wordprocessingCanvas" xmlns:cx="http://schemas.microsoft.com/office/drawing/2014/chartex" xmlns:cx1="http://schemas.microsoft.com/office/drawing/2015/9/8/chartex" xmlns:cx2="http://schemas.microsoft.com/office/drawing/2015/10/21/chartex" xmlns:cx3="http://schemas.microsoft.com/office/drawing/2016/5/9/chartex" xmlns:cx4="http://schemas.microsoft.com/office/drawing/2016/5/10/chartex" xmlns:cx5="http://schemas.microsoft.com/office/drawing/2016/5/11/chartex" xmlns:cx6="http://schemas.microsoft.com/office/drawing/2016/5/12/chartex" xmlns:cx7="http://schemas.microsoft.com/office/drawing/2016/5/13/chartex" xmlns:cx8="http://schemas.microsoft.com/office/drawing/2016/5/14/chartex" xmlns:mc="http://schemas.openxmlformats.org/markup-compatibility/2006" xmlns:aink="http://schemas.microsoft.com/office/drawing/2016/ink" xmlns:am3d="http://schemas.microsoft.com/office/drawing/2017/model3d" xmlns:o="urn:schemas-microsoft-com:office:office" xmlns:oel="http://schemas.microsoft.com/office/2019/extlst" xmlns:r="http://schemas.openxmlformats.org/officeDocument/2006/relationships" xmlns:m="http://schemas.openxmlformats.org/officeDocument/2006/math" xmlns:v="urn:schemas-microsoft-com:vml" xmlns:wp14="http://schemas.microsoft.com/office/word/2010/wordprocessingDrawing" xmlns:wp="http://schemas.openxmlformats.org/drawingml/2006/wordprocessingDrawing" xmlns:w10="urn:schemas-microsoft-com:office:word" xmlns:w="http://schemas.openxmlformats.org/wordprocessingml/2006/main" xmlns:w14="http://schemas.microsoft.com/office/word/2010/wordml" xmlns:w15="http://schemas.microsoft.com/office/word/2012/wordml" xmlns:w16cex="http://schemas.microsoft.com/office/word/2018/wordml/cex" xmlns:w16cid="http://schemas.microsoft.com/office/word/2016/wordml/cid" xmlns:w16="http://schemas.microsoft.com/office/word/2018/wordml" xmlns:w16du="http://schemas.microsoft.com/office/word/2023/wordml/word16du" xmlns:w16sdtdh="http://schemas.microsoft.com/office/word/2020/wordml/sdtdatahash" xmlns:w16se="http://schemas.microsoft.com/office/word/2015/wordml/symex" xmlns:wpg="http://schemas.microsoft.com/office/word/2010/wordprocessingGroup" xmlns:wpi="http://schemas.microsoft.com/office/word/2010/wordprocessingInk" xmlns:wne="http://schemas.microsoft.com/office/word/2006/wordml" xmlns:wps="http://schemas.microsoft.com/office/word/2010/wordprocessingShape" mc:Ignorable="w14 w15 w16se w16cid w16 w16cex w16sdtdh wp14">
   <w:body>
     <w:p>
       <w:pPr>
@@ -850,7 +850,14 @@
           <w:sz w:val="40"/>
           <w:szCs w:val="48"/>
         </w:rPr>
-        <w:t>2022</w:t>
+        <w:t>20</w:t>
+      </w:r>
+      <w:r>
+        <w:rPr>
+          <w:sz w:val="40"/>
+          <w:szCs w:val="48"/>
+        </w:rPr>
+        <w:t>23</w:t>
       </w:r>
       <w:r>
         <w:rPr>
@@ -1012,7 +1019,7 @@
           </w:tcPr>
           <w:p>
             <w:pPr>
-              <w:pStyle w:val="a3"/>
+              <w:pStyle w:val="BodyText"/>
               <w:overflowPunct w:val="0"/>
               <w:adjustRightInd w:val="0"/>
               <w:snapToGrid w:val="0"/>
@@ -1048,7 +1055,7 @@
           </w:tcPr>
           <w:p>
             <w:pPr>
-              <w:pStyle w:val="a3"/>
+              <w:pStyle w:val="BodyText"/>
               <w:overflowPunct w:val="0"/>
               <w:adjustRightInd w:val="0"/>
               <w:snapToGrid w:val="0"/>
@@ -1103,7 +1110,7 @@
           </w:tcPr>
           <w:p>
             <w:pPr>
-              <w:pStyle w:val="a3"/>
+              <w:pStyle w:val="BodyText"/>
               <w:overflowPunct w:val="0"/>
               <w:adjustRightInd w:val="0"/>
               <w:snapToGrid w:val="0"/>
@@ -1139,7 +1146,7 @@
           </w:tcPr>
           <w:p>
             <w:pPr>
-              <w:pStyle w:val="a3"/>
+              <w:pStyle w:val="BodyText"/>
               <w:overflowPunct w:val="0"/>
               <w:adjustRightInd w:val="0"/>
               <w:snapToGrid w:val="0"/>
@@ -1201,7 +1208,7 @@
           </w:tcPr>
           <w:p>
             <w:pPr>
-              <w:pStyle w:val="a3"/>
+              <w:pStyle w:val="BodyText"/>
               <w:overflowPunct w:val="0"/>
               <w:adjustRightInd w:val="0"/>
               <w:snapToGrid w:val="0"/>
@@ -1230,7 +1237,7 @@
           </w:tcPr>
           <w:p>
             <w:pPr>
-              <w:pStyle w:val="a3"/>
+              <w:pStyle w:val="BodyText"/>
               <w:overflowPunct w:val="0"/>
               <w:adjustRightInd w:val="0"/>
               <w:snapToGrid w:val="0"/>
@@ -1291,7 +1298,7 @@
           </w:tcPr>
           <w:p>
             <w:pPr>
-              <w:pStyle w:val="a3"/>
+              <w:pStyle w:val="BodyText"/>
               <w:overflowPunct w:val="0"/>
               <w:adjustRightInd w:val="0"/>
               <w:snapToGrid w:val="0"/>
@@ -1320,7 +1327,7 @@
           </w:tcPr>
           <w:p>
             <w:pPr>
-              <w:pStyle w:val="a3"/>
+              <w:pStyle w:val="BodyText"/>
               <w:overflowPunct w:val="0"/>
               <w:adjustRightInd w:val="0"/>
               <w:snapToGrid w:val="0"/>
@@ -1351,7 +1358,7 @@
           </w:tcPr>
           <w:p>
             <w:pPr>
-              <w:pStyle w:val="a3"/>
+              <w:pStyle w:val="BodyText"/>
               <w:overflowPunct w:val="0"/>
               <w:adjustRightInd w:val="0"/>
               <w:snapToGrid w:val="0"/>
@@ -1382,7 +1389,7 @@
           </w:tcPr>
           <w:p>
             <w:pPr>
-              <w:pStyle w:val="a3"/>
+              <w:pStyle w:val="BodyText"/>
               <w:overflowPunct w:val="0"/>
               <w:adjustRightInd w:val="0"/>
               <w:snapToGrid w:val="0"/>
@@ -1403,7 +1410,7 @@
           </w:tcPr>
           <w:p>
             <w:pPr>
-              <w:pStyle w:val="a3"/>
+              <w:pStyle w:val="BodyText"/>
               <w:overflowPunct w:val="0"/>
               <w:adjustRightInd w:val="0"/>
               <w:snapToGrid w:val="0"/>
@@ -1424,7 +1431,7 @@
           </w:tcPr>
           <w:p>
             <w:pPr>
-              <w:pStyle w:val="a3"/>
+              <w:pStyle w:val="BodyText"/>
               <w:overflowPunct w:val="0"/>
               <w:adjustRightInd w:val="0"/>
               <w:snapToGrid w:val="0"/>
@@ -1453,7 +1460,7 @@
           </w:tcPr>
           <w:p>
             <w:pPr>
-              <w:pStyle w:val="a3"/>
+              <w:pStyle w:val="BodyText"/>
               <w:overflowPunct w:val="0"/>
               <w:adjustRightInd w:val="0"/>
               <w:snapToGrid w:val="0"/>
@@ -1484,7 +1491,7 @@
           </w:tcPr>
           <w:p>
             <w:pPr>
-              <w:pStyle w:val="a3"/>
+              <w:pStyle w:val="BodyText"/>
               <w:overflowPunct w:val="0"/>
               <w:adjustRightInd w:val="0"/>
               <w:snapToGrid w:val="0"/>
@@ -1515,7 +1522,7 @@
           </w:tcPr>
           <w:p>
             <w:pPr>
-              <w:pStyle w:val="a3"/>
+              <w:pStyle w:val="BodyText"/>
               <w:overflowPunct w:val="0"/>
               <w:adjustRightInd w:val="0"/>
               <w:snapToGrid w:val="0"/>
@@ -1536,7 +1543,7 @@
           </w:tcPr>
           <w:p>
             <w:pPr>
-              <w:pStyle w:val="a3"/>
+              <w:pStyle w:val="BodyText"/>
               <w:overflowPunct w:val="0"/>
               <w:adjustRightInd w:val="0"/>
               <w:snapToGrid w:val="0"/>
@@ -1557,7 +1564,7 @@
           </w:tcPr>
           <w:p>
             <w:pPr>
-              <w:pStyle w:val="a3"/>
+              <w:pStyle w:val="BodyText"/>
               <w:overflowPunct w:val="0"/>
               <w:adjustRightInd w:val="0"/>
               <w:snapToGrid w:val="0"/>
@@ -1586,7 +1593,7 @@
           </w:tcPr>
           <w:p>
             <w:pPr>
-              <w:pStyle w:val="a3"/>
+              <w:pStyle w:val="BodyText"/>
               <w:overflowPunct w:val="0"/>
               <w:adjustRightInd w:val="0"/>
               <w:snapToGrid w:val="0"/>
@@ -1617,7 +1624,7 @@
           </w:tcPr>
           <w:p>
             <w:pPr>
-              <w:pStyle w:val="a3"/>
+              <w:pStyle w:val="BodyText"/>
               <w:overflowPunct w:val="0"/>
               <w:adjustRightInd w:val="0"/>
               <w:snapToGrid w:val="0"/>
@@ -1648,7 +1655,7 @@
           </w:tcPr>
           <w:p>
             <w:pPr>
-              <w:pStyle w:val="a3"/>
+              <w:pStyle w:val="BodyText"/>
               <w:overflowPunct w:val="0"/>
               <w:adjustRightInd w:val="0"/>
               <w:snapToGrid w:val="0"/>
@@ -1669,7 +1676,7 @@
           </w:tcPr>
           <w:p>
             <w:pPr>
-              <w:pStyle w:val="a3"/>
+              <w:pStyle w:val="BodyText"/>
               <w:overflowPunct w:val="0"/>
               <w:adjustRightInd w:val="0"/>
               <w:snapToGrid w:val="0"/>
@@ -1690,7 +1697,7 @@
           </w:tcPr>
           <w:p>
             <w:pPr>
-              <w:pStyle w:val="a3"/>
+              <w:pStyle w:val="BodyText"/>
               <w:overflowPunct w:val="0"/>
               <w:adjustRightInd w:val="0"/>
               <w:snapToGrid w:val="0"/>
@@ -1719,7 +1726,7 @@
           </w:tcPr>
           <w:p>
             <w:pPr>
-              <w:pStyle w:val="a3"/>
+              <w:pStyle w:val="BodyText"/>
               <w:overflowPunct w:val="0"/>
               <w:adjustRightInd w:val="0"/>
               <w:snapToGrid w:val="0"/>
@@ -1750,7 +1757,7 @@
           </w:tcPr>
           <w:p>
             <w:pPr>
-              <w:pStyle w:val="a3"/>
+              <w:pStyle w:val="BodyText"/>
               <w:overflowPunct w:val="0"/>
               <w:adjustRightInd w:val="0"/>
               <w:snapToGrid w:val="0"/>
@@ -1781,7 +1788,7 @@
           </w:tcPr>
           <w:p>
             <w:pPr>
-              <w:pStyle w:val="a3"/>
+              <w:pStyle w:val="BodyText"/>
               <w:overflowPunct w:val="0"/>
               <w:adjustRightInd w:val="0"/>
               <w:snapToGrid w:val="0"/>
@@ -1802,7 +1809,7 @@
           </w:tcPr>
           <w:p>
             <w:pPr>
-              <w:pStyle w:val="a3"/>
+              <w:pStyle w:val="BodyText"/>
               <w:overflowPunct w:val="0"/>
               <w:adjustRightInd w:val="0"/>
               <w:snapToGrid w:val="0"/>
@@ -1823,7 +1830,7 @@
           </w:tcPr>
           <w:p>
             <w:pPr>
-              <w:pStyle w:val="a3"/>
+              <w:pStyle w:val="BodyText"/>
               <w:overflowPunct w:val="0"/>
               <w:adjustRightInd w:val="0"/>
               <w:snapToGrid w:val="0"/>
@@ -1852,7 +1859,7 @@
           </w:tcPr>
           <w:p>
             <w:pPr>
-              <w:pStyle w:val="a3"/>
+              <w:pStyle w:val="BodyText"/>
               <w:overflowPunct w:val="0"/>
               <w:adjustRightInd w:val="0"/>
               <w:snapToGrid w:val="0"/>
@@ -1883,7 +1890,7 @@
           </w:tcPr>
           <w:p>
             <w:pPr>
-              <w:pStyle w:val="a3"/>
+              <w:pStyle w:val="BodyText"/>
               <w:overflowPunct w:val="0"/>
               <w:adjustRightInd w:val="0"/>
               <w:snapToGrid w:val="0"/>
@@ -1914,7 +1921,7 @@
           </w:tcPr>
           <w:p>
             <w:pPr>
-              <w:pStyle w:val="a3"/>
+              <w:pStyle w:val="BodyText"/>
               <w:overflowPunct w:val="0"/>
               <w:adjustRightInd w:val="0"/>
               <w:snapToGrid w:val="0"/>
@@ -1935,7 +1942,7 @@
           </w:tcPr>
           <w:p>
             <w:pPr>
-              <w:pStyle w:val="a3"/>
+              <w:pStyle w:val="BodyText"/>
               <w:overflowPunct w:val="0"/>
               <w:adjustRightInd w:val="0"/>
               <w:snapToGrid w:val="0"/>
@@ -1956,7 +1963,7 @@
           </w:tcPr>
           <w:p>
             <w:pPr>
-              <w:pStyle w:val="a3"/>
+              <w:pStyle w:val="BodyText"/>
               <w:overflowPunct w:val="0"/>
               <w:adjustRightInd w:val="0"/>
               <w:snapToGrid w:val="0"/>
@@ -1985,7 +1992,7 @@
           </w:tcPr>
           <w:p>
             <w:pPr>
-              <w:pStyle w:val="a3"/>
+              <w:pStyle w:val="BodyText"/>
               <w:overflowPunct w:val="0"/>
               <w:adjustRightInd w:val="0"/>
               <w:snapToGrid w:val="0"/>
@@ -2016,7 +2023,7 @@
           </w:tcPr>
           <w:p>
             <w:pPr>
-              <w:pStyle w:val="a3"/>
+              <w:pStyle w:val="BodyText"/>
               <w:overflowPunct w:val="0"/>
               <w:adjustRightInd w:val="0"/>
               <w:snapToGrid w:val="0"/>
@@ -2047,7 +2054,7 @@
           </w:tcPr>
           <w:p>
             <w:pPr>
-              <w:pStyle w:val="a3"/>
+              <w:pStyle w:val="BodyText"/>
               <w:overflowPunct w:val="0"/>
               <w:adjustRightInd w:val="0"/>
               <w:snapToGrid w:val="0"/>
@@ -2068,7 +2075,7 @@
           </w:tcPr>
           <w:p>
             <w:pPr>
-              <w:pStyle w:val="a3"/>
+              <w:pStyle w:val="BodyText"/>
               <w:overflowPunct w:val="0"/>
               <w:adjustRightInd w:val="0"/>
               <w:snapToGrid w:val="0"/>
@@ -2089,7 +2096,7 @@
           </w:tcPr>
           <w:p>
             <w:pPr>
-              <w:pStyle w:val="a3"/>
+              <w:pStyle w:val="BodyText"/>
               <w:overflowPunct w:val="0"/>
               <w:adjustRightInd w:val="0"/>
               <w:snapToGrid w:val="0"/>
@@ -2118,7 +2125,7 @@
           </w:tcPr>
           <w:p>
             <w:pPr>
-              <w:pStyle w:val="a3"/>
+              <w:pStyle w:val="BodyText"/>
               <w:overflowPunct w:val="0"/>
               <w:adjustRightInd w:val="0"/>
               <w:snapToGrid w:val="0"/>
@@ -2149,7 +2156,7 @@
           </w:tcPr>
           <w:p>
             <w:pPr>
-              <w:pStyle w:val="a3"/>
+              <w:pStyle w:val="BodyText"/>
               <w:overflowPunct w:val="0"/>
               <w:adjustRightInd w:val="0"/>
               <w:snapToGrid w:val="0"/>
@@ -2180,7 +2187,7 @@
           </w:tcPr>
           <w:p>
             <w:pPr>
-              <w:pStyle w:val="a3"/>
+              <w:pStyle w:val="BodyText"/>
               <w:overflowPunct w:val="0"/>
               <w:adjustRightInd w:val="0"/>
               <w:snapToGrid w:val="0"/>
@@ -2209,7 +2216,7 @@
           </w:tcPr>
           <w:p>
             <w:pPr>
-              <w:pStyle w:val="a3"/>
+              <w:pStyle w:val="BodyText"/>
               <w:overflowPunct w:val="0"/>
               <w:adjustRightInd w:val="0"/>
               <w:snapToGrid w:val="0"/>
@@ -2270,7 +2277,7 @@
           </w:tcPr>
           <w:p>
             <w:pPr>
-              <w:pStyle w:val="a3"/>
+              <w:pStyle w:val="BodyText"/>
               <w:overflowPunct w:val="0"/>
               <w:adjustRightInd w:val="0"/>
               <w:snapToGrid w:val="0"/>
@@ -2299,7 +2306,7 @@
           </w:tcPr>
           <w:p>
             <w:pPr>
-              <w:pStyle w:val="a3"/>
+              <w:pStyle w:val="BodyText"/>
               <w:overflowPunct w:val="0"/>
               <w:adjustRightInd w:val="0"/>
               <w:snapToGrid w:val="0"/>
@@ -2330,7 +2337,7 @@
           </w:tcPr>
           <w:p>
             <w:pPr>
-              <w:pStyle w:val="a3"/>
+              <w:pStyle w:val="BodyText"/>
               <w:overflowPunct w:val="0"/>
               <w:adjustRightInd w:val="0"/>
               <w:snapToGrid w:val="0"/>
@@ -2361,7 +2368,7 @@
           </w:tcPr>
           <w:p>
             <w:pPr>
-              <w:pStyle w:val="a3"/>
+              <w:pStyle w:val="BodyText"/>
               <w:overflowPunct w:val="0"/>
               <w:adjustRightInd w:val="0"/>
               <w:snapToGrid w:val="0"/>
@@ -2382,7 +2389,7 @@
           </w:tcPr>
           <w:p>
             <w:pPr>
-              <w:pStyle w:val="a3"/>
+              <w:pStyle w:val="BodyText"/>
               <w:overflowPunct w:val="0"/>
               <w:adjustRightInd w:val="0"/>
               <w:snapToGrid w:val="0"/>
@@ -2403,7 +2410,7 @@
           </w:tcPr>
           <w:p>
             <w:pPr>
-              <w:pStyle w:val="a3"/>
+              <w:pStyle w:val="BodyText"/>
               <w:overflowPunct w:val="0"/>
               <w:adjustRightInd w:val="0"/>
               <w:snapToGrid w:val="0"/>
@@ -2432,7 +2439,7 @@
           </w:tcPr>
           <w:p>
             <w:pPr>
-              <w:pStyle w:val="a3"/>
+              <w:pStyle w:val="BodyText"/>
               <w:overflowPunct w:val="0"/>
               <w:adjustRightInd w:val="0"/>
               <w:snapToGrid w:val="0"/>
@@ -2463,7 +2470,7 @@
           </w:tcPr>
           <w:p>
             <w:pPr>
-              <w:pStyle w:val="a3"/>
+              <w:pStyle w:val="BodyText"/>
               <w:overflowPunct w:val="0"/>
               <w:adjustRightInd w:val="0"/>
               <w:snapToGrid w:val="0"/>
@@ -2494,7 +2501,7 @@
           </w:tcPr>
           <w:p>
             <w:pPr>
-              <w:pStyle w:val="a3"/>
+              <w:pStyle w:val="BodyText"/>
               <w:overflowPunct w:val="0"/>
               <w:adjustRightInd w:val="0"/>
               <w:snapToGrid w:val="0"/>
@@ -2515,7 +2522,7 @@
           </w:tcPr>
           <w:p>
             <w:pPr>
-              <w:pStyle w:val="a3"/>
+              <w:pStyle w:val="BodyText"/>
               <w:overflowPunct w:val="0"/>
               <w:adjustRightInd w:val="0"/>
               <w:snapToGrid w:val="0"/>
@@ -2536,7 +2543,7 @@
           </w:tcPr>
           <w:p>
             <w:pPr>
-              <w:pStyle w:val="a3"/>
+              <w:pStyle w:val="BodyText"/>
               <w:overflowPunct w:val="0"/>
               <w:adjustRightInd w:val="0"/>
               <w:snapToGrid w:val="0"/>
@@ -2565,7 +2572,7 @@
           </w:tcPr>
           <w:p>
             <w:pPr>
-              <w:pStyle w:val="a3"/>
+              <w:pStyle w:val="BodyText"/>
               <w:overflowPunct w:val="0"/>
               <w:adjustRightInd w:val="0"/>
               <w:snapToGrid w:val="0"/>
@@ -2596,7 +2603,7 @@
           </w:tcPr>
           <w:p>
             <w:pPr>
-              <w:pStyle w:val="a3"/>
+              <w:pStyle w:val="BodyText"/>
               <w:overflowPunct w:val="0"/>
               <w:adjustRightInd w:val="0"/>
               <w:snapToGrid w:val="0"/>
@@ -2627,7 +2634,7 @@
           </w:tcPr>
           <w:p>
             <w:pPr>
-              <w:pStyle w:val="a3"/>
+              <w:pStyle w:val="BodyText"/>
               <w:overflowPunct w:val="0"/>
               <w:adjustRightInd w:val="0"/>
               <w:snapToGrid w:val="0"/>
@@ -2648,7 +2655,7 @@
           </w:tcPr>
           <w:p>
             <w:pPr>
-              <w:pStyle w:val="a3"/>
+              <w:pStyle w:val="BodyText"/>
               <w:overflowPunct w:val="0"/>
               <w:adjustRightInd w:val="0"/>
               <w:snapToGrid w:val="0"/>
@@ -2669,7 +2676,7 @@
           </w:tcPr>
           <w:p>
             <w:pPr>
-              <w:pStyle w:val="a3"/>
+              <w:pStyle w:val="BodyText"/>
               <w:overflowPunct w:val="0"/>
               <w:adjustRightInd w:val="0"/>
               <w:snapToGrid w:val="0"/>
@@ -2698,7 +2705,7 @@
           </w:tcPr>
           <w:p>
             <w:pPr>
-              <w:pStyle w:val="a3"/>
+              <w:pStyle w:val="BodyText"/>
               <w:overflowPunct w:val="0"/>
               <w:adjustRightInd w:val="0"/>
               <w:snapToGrid w:val="0"/>
@@ -2729,7 +2736,7 @@
           </w:tcPr>
           <w:p>
             <w:pPr>
-              <w:pStyle w:val="a3"/>
+              <w:pStyle w:val="BodyText"/>
               <w:overflowPunct w:val="0"/>
               <w:adjustRightInd w:val="0"/>
               <w:snapToGrid w:val="0"/>
@@ -2760,7 +2767,7 @@
           </w:tcPr>
           <w:p>
             <w:pPr>
-              <w:pStyle w:val="a3"/>
+              <w:pStyle w:val="BodyText"/>
               <w:overflowPunct w:val="0"/>
               <w:adjustRightInd w:val="0"/>
               <w:snapToGrid w:val="0"/>
@@ -2781,7 +2788,7 @@
           </w:tcPr>
           <w:p>
             <w:pPr>
-              <w:pStyle w:val="a3"/>
+              <w:pStyle w:val="BodyText"/>
               <w:overflowPunct w:val="0"/>
               <w:adjustRightInd w:val="0"/>
               <w:snapToGrid w:val="0"/>
@@ -2802,7 +2809,7 @@
           </w:tcPr>
           <w:p>
             <w:pPr>
-              <w:pStyle w:val="a3"/>
+              <w:pStyle w:val="BodyText"/>
               <w:overflowPunct w:val="0"/>
               <w:adjustRightInd w:val="0"/>
               <w:snapToGrid w:val="0"/>
@@ -2831,7 +2838,7 @@
           </w:tcPr>
           <w:p>
             <w:pPr>
-              <w:pStyle w:val="a3"/>
+              <w:pStyle w:val="BodyText"/>
               <w:overflowPunct w:val="0"/>
               <w:adjustRightInd w:val="0"/>
               <w:snapToGrid w:val="0"/>
@@ -2862,7 +2869,7 @@
           </w:tcPr>
           <w:p>
             <w:pPr>
-              <w:pStyle w:val="a3"/>
+              <w:pStyle w:val="BodyText"/>
               <w:overflowPunct w:val="0"/>
               <w:adjustRightInd w:val="0"/>
               <w:snapToGrid w:val="0"/>
@@ -2892,7 +2899,7 @@
           </w:tcPr>
           <w:p>
             <w:pPr>
-              <w:pStyle w:val="a3"/>
+              <w:pStyle w:val="BodyText"/>
               <w:overflowPunct w:val="0"/>
               <w:adjustRightInd w:val="0"/>
               <w:snapToGrid w:val="0"/>
@@ -2912,7 +2919,7 @@
           </w:tcPr>
           <w:p>
             <w:pPr>
-              <w:pStyle w:val="a3"/>
+              <w:pStyle w:val="BodyText"/>
               <w:overflowPunct w:val="0"/>
               <w:adjustRightInd w:val="0"/>
               <w:snapToGrid w:val="0"/>
@@ -2933,7 +2940,7 @@
           </w:tcPr>
           <w:p>
             <w:pPr>
-              <w:pStyle w:val="a3"/>
+              <w:pStyle w:val="BodyText"/>
               <w:overflowPunct w:val="0"/>
               <w:adjustRightInd w:val="0"/>
               <w:snapToGrid w:val="0"/>
@@ -2962,7 +2969,7 @@
           </w:tcPr>
           <w:p>
             <w:pPr>
-              <w:pStyle w:val="a3"/>
+              <w:pStyle w:val="BodyText"/>
               <w:overflowPunct w:val="0"/>
               <w:adjustRightInd w:val="0"/>
               <w:snapToGrid w:val="0"/>
@@ -2989,7 +2996,7 @@
           </w:tcPr>
           <w:p>
             <w:pPr>
-              <w:pStyle w:val="a3"/>
+              <w:pStyle w:val="BodyText"/>
               <w:overflowPunct w:val="0"/>
               <w:adjustRightInd w:val="0"/>
               <w:snapToGrid w:val="0"/>
@@ -3019,7 +3026,7 @@
           </w:tcPr>
           <w:p>
             <w:pPr>
-              <w:pStyle w:val="a3"/>
+              <w:pStyle w:val="BodyText"/>
               <w:overflowPunct w:val="0"/>
               <w:adjustRightInd w:val="0"/>
               <w:snapToGrid w:val="0"/>
@@ -3039,7 +3046,7 @@
           </w:tcPr>
           <w:p>
             <w:pPr>
-              <w:pStyle w:val="a3"/>
+              <w:pStyle w:val="BodyText"/>
               <w:overflowPunct w:val="0"/>
               <w:adjustRightInd w:val="0"/>
               <w:snapToGrid w:val="0"/>
@@ -3060,7 +3067,7 @@
           </w:tcPr>
           <w:p>
             <w:pPr>
-              <w:pStyle w:val="a3"/>
+              <w:pStyle w:val="BodyText"/>
               <w:overflowPunct w:val="0"/>
               <w:adjustRightInd w:val="0"/>
               <w:snapToGrid w:val="0"/>
@@ -3089,7 +3096,7 @@
           </w:tcPr>
           <w:p>
             <w:pPr>
-              <w:pStyle w:val="a3"/>
+              <w:pStyle w:val="BodyText"/>
               <w:overflowPunct w:val="0"/>
               <w:adjustRightInd w:val="0"/>
               <w:snapToGrid w:val="0"/>
@@ -3116,7 +3123,7 @@
           </w:tcPr>
           <w:p>
             <w:pPr>
-              <w:pStyle w:val="a3"/>
+              <w:pStyle w:val="BodyText"/>
               <w:overflowPunct w:val="0"/>
               <w:adjustRightInd w:val="0"/>
               <w:snapToGrid w:val="0"/>
@@ -3153,7 +3160,7 @@
 </file>
 
 <file path=word/endnotes.xml><?xml version="1.0" encoding="utf-8"?>
-<w:endnotes xmlns:wpc="http://schemas.microsoft.com/office/word/2010/wordprocessingCanvas" xmlns:cx="http://schemas.microsoft.com/office/drawing/2014/chartex" xmlns:cx1="http://schemas.microsoft.com/office/drawing/2015/9/8/chartex" xmlns:cx2="http://schemas.microsoft.com/office/drawing/2015/10/21/chartex" xmlns:cx3="http://schemas.microsoft.com/office/drawing/2016/5/9/chartex" xmlns:cx4="http://schemas.microsoft.com/office/drawing/2016/5/10/chartex" xmlns:cx5="http://schemas.microsoft.com/office/drawing/2016/5/11/chartex" xmlns:cx6="http://schemas.microsoft.com/office/drawing/2016/5/12/chartex" xmlns:cx7="http://schemas.microsoft.com/office/drawing/2016/5/13/chartex" xmlns:cx8="http://schemas.microsoft.com/office/drawing/2016/5/14/chartex" xmlns:mc="http://schemas.openxmlformats.org/markup-compatibility/2006" xmlns:aink="http://schemas.microsoft.com/office/drawing/2016/ink" xmlns:am3d="http://schemas.microsoft.com/office/drawing/2017/model3d" xmlns:o="urn:schemas-microsoft-com:office:office" xmlns:oel="http://schemas.microsoft.com/office/2019/extlst" xmlns:r="http://schemas.openxmlformats.org/officeDocument/2006/relationships" xmlns:m="http://schemas.openxmlformats.org/officeDocument/2006/math" xmlns:v="urn:schemas-microsoft-com:vml" xmlns:wp14="http://schemas.microsoft.com/office/word/2010/wordprocessingDrawing" xmlns:wp="http://schemas.openxmlformats.org/drawingml/2006/wordprocessingDrawing" xmlns:w10="urn:schemas-microsoft-com:office:word" xmlns:w="http://schemas.openxmlformats.org/wordprocessingml/2006/main" xmlns:w14="http://schemas.microsoft.com/office/word/2010/wordml" xmlns:w15="http://schemas.microsoft.com/office/word/2012/wordml" xmlns:w16cex="http://schemas.microsoft.com/office/word/2018/wordml/cex" xmlns:w16cid="http://schemas.microsoft.com/office/word/2016/wordml/cid" xmlns:w16="http://schemas.microsoft.com/office/word/2018/wordml" xmlns:w16sdtdh="http://schemas.microsoft.com/office/word/2020/wordml/sdtdatahash" xmlns:w16se="http://schemas.microsoft.com/office/word/2015/wordml/symex" xmlns:wpg="http://schemas.microsoft.com/office/word/2010/wordprocessingGroup" xmlns:wpi="http://schemas.microsoft.com/office/word/2010/wordprocessingInk" xmlns:wne="http://schemas.microsoft.com/office/word/2006/wordml" xmlns:wps="http://schemas.microsoft.com/office/word/2010/wordprocessingShape" mc:Ignorable="w14 w15 w16se w16cid w16 w16cex w16sdtdh wp14">
+<w:endnotes xmlns:wpc="http://schemas.microsoft.com/office/word/2010/wordprocessingCanvas" xmlns:cx="http://schemas.microsoft.com/office/drawing/2014/chartex" xmlns:cx1="http://schemas.microsoft.com/office/drawing/2015/9/8/chartex" xmlns:cx2="http://schemas.microsoft.com/office/drawing/2015/10/21/chartex" xmlns:cx3="http://schemas.microsoft.com/office/drawing/2016/5/9/chartex" xmlns:cx4="http://schemas.microsoft.com/office/drawing/2016/5/10/chartex" xmlns:cx5="http://schemas.microsoft.com/office/drawing/2016/5/11/chartex" xmlns:cx6="http://schemas.microsoft.com/office/drawing/2016/5/12/chartex" xmlns:cx7="http://schemas.microsoft.com/office/drawing/2016/5/13/chartex" xmlns:cx8="http://schemas.microsoft.com/office/drawing/2016/5/14/chartex" xmlns:mc="http://schemas.openxmlformats.org/markup-compatibility/2006" xmlns:aink="http://schemas.microsoft.com/office/drawing/2016/ink" xmlns:am3d="http://schemas.microsoft.com/office/drawing/2017/model3d" xmlns:o="urn:schemas-microsoft-com:office:office" xmlns:oel="http://schemas.microsoft.com/office/2019/extlst" xmlns:r="http://schemas.openxmlformats.org/officeDocument/2006/relationships" xmlns:m="http://schemas.openxmlformats.org/officeDocument/2006/math" xmlns:v="urn:schemas-microsoft-com:vml" xmlns:wp14="http://schemas.microsoft.com/office/word/2010/wordprocessingDrawing" xmlns:wp="http://schemas.openxmlformats.org/drawingml/2006/wordprocessingDrawing" xmlns:w10="urn:schemas-microsoft-com:office:word" xmlns:w="http://schemas.openxmlformats.org/wordprocessingml/2006/main" xmlns:w14="http://schemas.microsoft.com/office/word/2010/wordml" xmlns:w15="http://schemas.microsoft.com/office/word/2012/wordml" xmlns:w16cex="http://schemas.microsoft.com/office/word/2018/wordml/cex" xmlns:w16cid="http://schemas.microsoft.com/office/word/2016/wordml/cid" xmlns:w16="http://schemas.microsoft.com/office/word/2018/wordml" xmlns:w16du="http://schemas.microsoft.com/office/word/2023/wordml/word16du" xmlns:w16sdtdh="http://schemas.microsoft.com/office/word/2020/wordml/sdtdatahash" xmlns:w16se="http://schemas.microsoft.com/office/word/2015/wordml/symex" xmlns:wpg="http://schemas.microsoft.com/office/word/2010/wordprocessingGroup" xmlns:wpi="http://schemas.microsoft.com/office/word/2010/wordprocessingInk" xmlns:wne="http://schemas.microsoft.com/office/word/2006/wordml" xmlns:wps="http://schemas.microsoft.com/office/word/2010/wordprocessingShape" mc:Ignorable="w14 w15 w16se w16cid w16 w16cex w16sdtdh wp14">
   <w:endnote w:type="separator" w:id="-1">
     <w:p>
       <w:r>
@@ -3172,7 +3179,7 @@
 </file>
 
 <file path=word/footnotes.xml><?xml version="1.0" encoding="utf-8"?>
-<w:footnotes xmlns:wpc="http://schemas.microsoft.com/office/word/2010/wordprocessingCanvas" xmlns:cx="http://schemas.microsoft.com/office/drawing/2014/chartex" xmlns:cx1="http://schemas.microsoft.com/office/drawing/2015/9/8/chartex" xmlns:cx2="http://schemas.microsoft.com/office/drawing/2015/10/21/chartex" xmlns:cx3="http://schemas.microsoft.com/office/drawing/2016/5/9/chartex" xmlns:cx4="http://schemas.microsoft.com/office/drawing/2016/5/10/chartex" xmlns:cx5="http://schemas.microsoft.com/office/drawing/2016/5/11/chartex" xmlns:cx6="http://schemas.microsoft.com/office/drawing/2016/5/12/chartex" xmlns:cx7="http://schemas.microsoft.com/office/drawing/2016/5/13/chartex" xmlns:cx8="http://schemas.microsoft.com/office/drawing/2016/5/14/chartex" xmlns:mc="http://schemas.openxmlformats.org/markup-compatibility/2006" xmlns:aink="http://schemas.microsoft.com/office/drawing/2016/ink" xmlns:am3d="http://schemas.microsoft.com/office/drawing/2017/model3d" xmlns:o="urn:schemas-microsoft-com:office:office" xmlns:oel="http://schemas.microsoft.com/office/2019/extlst" xmlns:r="http://schemas.openxmlformats.org/officeDocument/2006/relationships" xmlns:m="http://schemas.openxmlformats.org/officeDocument/2006/math" xmlns:v="urn:schemas-microsoft-com:vml" xmlns:wp14="http://schemas.microsoft.com/office/word/2010/wordprocessingDrawing" xmlns:wp="http://schemas.openxmlformats.org/drawingml/2006/wordprocessingDrawing" xmlns:w10="urn:schemas-microsoft-com:office:word" xmlns:w="http://schemas.openxmlformats.org/wordprocessingml/2006/main" xmlns:w14="http://schemas.microsoft.com/office/word/2010/wordml" xmlns:w15="http://schemas.microsoft.com/office/word/2012/wordml" xmlns:w16cex="http://schemas.microsoft.com/office/word/2018/wordml/cex" xmlns:w16cid="http://schemas.microsoft.com/office/word/2016/wordml/cid" xmlns:w16="http://schemas.microsoft.com/office/word/2018/wordml" xmlns:w16sdtdh="http://schemas.microsoft.com/office/word/2020/wordml/sdtdatahash" xmlns:w16se="http://schemas.microsoft.com/office/word/2015/wordml/symex" xmlns:wpg="http://schemas.microsoft.com/office/word/2010/wordprocessingGroup" xmlns:wpi="http://schemas.microsoft.com/office/word/2010/wordprocessingInk" xmlns:wne="http://schemas.microsoft.com/office/word/2006/wordml" xmlns:wps="http://schemas.microsoft.com/office/word/2010/wordprocessingShape" mc:Ignorable="w14 w15 w16se w16cid w16 w16cex w16sdtdh wp14">
+<w:footnotes xmlns:wpc="http://schemas.microsoft.com/office/word/2010/wordprocessingCanvas" xmlns:cx="http://schemas.microsoft.com/office/drawing/2014/chartex" xmlns:cx1="http://schemas.microsoft.com/office/drawing/2015/9/8/chartex" xmlns:cx2="http://schemas.microsoft.com/office/drawing/2015/10/21/chartex" xmlns:cx3="http://schemas.microsoft.com/office/drawing/2016/5/9/chartex" xmlns:cx4="http://schemas.microsoft.com/office/drawing/2016/5/10/chartex" xmlns:cx5="http://schemas.microsoft.com/office/drawing/2016/5/11/chartex" xmlns:cx6="http://schemas.microsoft.com/office/drawing/2016/5/12/chartex" xmlns:cx7="http://schemas.microsoft.com/office/drawing/2016/5/13/chartex" xmlns:cx8="http://schemas.microsoft.com/office/drawing/2016/5/14/chartex" xmlns:mc="http://schemas.openxmlformats.org/markup-compatibility/2006" xmlns:aink="http://schemas.microsoft.com/office/drawing/2016/ink" xmlns:am3d="http://schemas.microsoft.com/office/drawing/2017/model3d" xmlns:o="urn:schemas-microsoft-com:office:office" xmlns:oel="http://schemas.microsoft.com/office/2019/extlst" xmlns:r="http://schemas.openxmlformats.org/officeDocument/2006/relationships" xmlns:m="http://schemas.openxmlformats.org/officeDocument/2006/math" xmlns:v="urn:schemas-microsoft-com:vml" xmlns:wp14="http://schemas.microsoft.com/office/word/2010/wordprocessingDrawing" xmlns:wp="http://schemas.openxmlformats.org/drawingml/2006/wordprocessingDrawing" xmlns:w10="urn:schemas-microsoft-com:office:word" xmlns:w="http://schemas.openxmlformats.org/wordprocessingml/2006/main" xmlns:w14="http://schemas.microsoft.com/office/word/2010/wordml" xmlns:w15="http://schemas.microsoft.com/office/word/2012/wordml" xmlns:w16cex="http://schemas.microsoft.com/office/word/2018/wordml/cex" xmlns:w16cid="http://schemas.microsoft.com/office/word/2016/wordml/cid" xmlns:w16="http://schemas.microsoft.com/office/word/2018/wordml" xmlns:w16du="http://schemas.microsoft.com/office/word/2023/wordml/word16du" xmlns:w16sdtdh="http://schemas.microsoft.com/office/word/2020/wordml/sdtdatahash" xmlns:w16se="http://schemas.microsoft.com/office/word/2015/wordml/symex" xmlns:wpg="http://schemas.microsoft.com/office/word/2010/wordprocessingGroup" xmlns:wpi="http://schemas.microsoft.com/office/word/2010/wordprocessingInk" xmlns:wne="http://schemas.microsoft.com/office/word/2006/wordml" xmlns:wps="http://schemas.microsoft.com/office/word/2010/wordprocessingShape" mc:Ignorable="w14 w15 w16se w16cid w16 w16cex w16sdtdh wp14">
   <w:footnote w:type="separator" w:id="-1">
     <w:p>
       <w:r>
@@ -3490,7 +3497,7 @@
     <w:lsdException w:name="Unresolved Mention" w:semiHidden="1" w:uiPriority="99" w:unhideWhenUsed="1"/>
     <w:lsdException w:name="Smart Link" w:semiHidden="1" w:uiPriority="99" w:unhideWhenUsed="1"/>
   </w:latentStyles>
-  <w:style w:type="paragraph" w:default="1" w:styleId="a">
+  <w:style w:type="paragraph" w:default="1" w:styleId="Normal">
     <w:name w:val="Normal"/>
     <w:qFormat/>
     <w:pPr>
@@ -3504,10 +3511,10 @@
       <w:szCs w:val="24"/>
     </w:rPr>
   </w:style>
-  <w:style w:type="paragraph" w:styleId="2">
+  <w:style w:type="paragraph" w:styleId="Heading2">
     <w:name w:val="heading 2"/>
-    <w:basedOn w:val="a"/>
-    <w:next w:val="a"/>
+    <w:basedOn w:val="Normal"/>
+    <w:next w:val="Normal"/>
     <w:unhideWhenUsed/>
     <w:qFormat/>
     <w:pPr>
@@ -3522,13 +3529,13 @@
       <w:sz w:val="32"/>
     </w:rPr>
   </w:style>
-  <w:style w:type="character" w:default="1" w:styleId="a0">
+  <w:style w:type="character" w:default="1" w:styleId="DefaultParagraphFont">
     <w:name w:val="Default Paragraph Font"/>
     <w:uiPriority w:val="1"/>
     <w:semiHidden/>
     <w:unhideWhenUsed/>
   </w:style>
-  <w:style w:type="table" w:default="1" w:styleId="a1">
+  <w:style w:type="table" w:default="1" w:styleId="TableNormal">
     <w:name w:val="Normal Table"/>
     <w:uiPriority w:val="99"/>
     <w:semiHidden/>
@@ -3543,15 +3550,15 @@
       </w:tblCellMar>
     </w:tblPr>
   </w:style>
-  <w:style w:type="numbering" w:default="1" w:styleId="a2">
+  <w:style w:type="numbering" w:default="1" w:styleId="NoList">
     <w:name w:val="No List"/>
     <w:uiPriority w:val="99"/>
     <w:semiHidden/>
     <w:unhideWhenUsed/>
   </w:style>
-  <w:style w:type="paragraph" w:styleId="a3">
+  <w:style w:type="paragraph" w:styleId="BodyText">
     <w:name w:val="Body Text"/>
-    <w:basedOn w:val="a"/>
+    <w:basedOn w:val="Normal"/>
     <w:qFormat/>
     <w:pPr>
       <w:jc w:val="center"/>
@@ -3561,10 +3568,10 @@
       <w:sz w:val="76"/>
     </w:rPr>
   </w:style>
-  <w:style w:type="paragraph" w:styleId="a4">
+  <w:style w:type="paragraph" w:styleId="Header">
     <w:name w:val="header"/>
-    <w:basedOn w:val="a"/>
-    <w:link w:val="a5"/>
+    <w:basedOn w:val="Normal"/>
+    <w:link w:val="HeaderChar"/>
     <w:rsid w:val="0067074E"/>
     <w:pPr>
       <w:pBdr>
@@ -3582,10 +3589,10 @@
       <w:szCs w:val="18"/>
     </w:rPr>
   </w:style>
-  <w:style w:type="character" w:customStyle="1" w:styleId="a5">
-    <w:name w:val="页眉 字符"/>
-    <w:basedOn w:val="a0"/>
-    <w:link w:val="a4"/>
+  <w:style w:type="character" w:customStyle="1" w:styleId="HeaderChar">
+    <w:name w:val="Header Char"/>
+    <w:basedOn w:val="DefaultParagraphFont"/>
+    <w:link w:val="Header"/>
     <w:rsid w:val="0067074E"/>
     <w:rPr>
       <w:rFonts w:ascii="Times New Roman" w:eastAsia="宋体" w:hAnsi="Times New Roman" w:cs="Times New Roman"/>
@@ -3594,10 +3601,10 @@
       <w:szCs w:val="18"/>
     </w:rPr>
   </w:style>
-  <w:style w:type="paragraph" w:styleId="a6">
+  <w:style w:type="paragraph" w:styleId="Footer">
     <w:name w:val="footer"/>
-    <w:basedOn w:val="a"/>
-    <w:link w:val="a7"/>
+    <w:basedOn w:val="Normal"/>
+    <w:link w:val="FooterChar"/>
     <w:rsid w:val="0067074E"/>
     <w:pPr>
       <w:tabs>
@@ -3612,10 +3619,10 @@
       <w:szCs w:val="18"/>
     </w:rPr>
   </w:style>
-  <w:style w:type="character" w:customStyle="1" w:styleId="a7">
-    <w:name w:val="页脚 字符"/>
-    <w:basedOn w:val="a0"/>
-    <w:link w:val="a6"/>
+  <w:style w:type="character" w:customStyle="1" w:styleId="FooterChar">
+    <w:name w:val="Footer Char"/>
+    <w:basedOn w:val="DefaultParagraphFont"/>
+    <w:link w:val="Footer"/>
     <w:rsid w:val="0067074E"/>
     <w:rPr>
       <w:rFonts w:ascii="Times New Roman" w:eastAsia="宋体" w:hAnsi="Times New Roman" w:cs="Times New Roman"/>

</xml_diff>